<commit_message>
update os ihw 1
</commit_message>
<xml_diff>
--- a/os_ihw1/mark5/report_ihw1_mark5.docx
+++ b/os_ihw1/mark5/report_ihw1_mark5.docx
@@ -133,7 +133,35 @@
           <w:szCs w:val="24"/>
           <w:shd w:val="clear" w:color="auto" w:fill="FFFFFF"/>
         </w:rPr>
-        <w:t>Программа на 4 балла</w:t>
+        <w:t xml:space="preserve">Программа на </w:t>
+      </w:r>
+      <w:r>
+        <w:rPr>
+          <w:rFonts w:ascii="Times New Roman" w:hAnsi="Times New Roman" w:cs="Times New Roman"/>
+          <w:sz w:val="24"/>
+          <w:szCs w:val="24"/>
+          <w:shd w:val="clear" w:color="auto" w:fill="FFFFFF"/>
+          <w:lang w:val="en-US"/>
+        </w:rPr>
+        <w:t>5</w:t>
+      </w:r>
+      <w:r>
+        <w:rPr>
+          <w:rFonts w:ascii="Times New Roman" w:hAnsi="Times New Roman" w:cs="Times New Roman"/>
+          <w:sz w:val="24"/>
+          <w:szCs w:val="24"/>
+          <w:shd w:val="clear" w:color="auto" w:fill="FFFFFF"/>
+        </w:rPr>
+        <w:t xml:space="preserve"> </w:t>
+      </w:r>
+      <w:r>
+        <w:rPr>
+          <w:rFonts w:ascii="Times New Roman" w:hAnsi="Times New Roman" w:cs="Times New Roman"/>
+          <w:sz w:val="24"/>
+          <w:szCs w:val="24"/>
+          <w:shd w:val="clear" w:color="auto" w:fill="FFFFFF"/>
+        </w:rPr>
+        <w:t>баллов</w:t>
       </w:r>
       <w:r>
         <w:rPr>
@@ -233,22 +261,57 @@
           <w:noProof/>
         </w:rPr>
         <w:tab/>
-        <w:t xml:space="preserve">Для решения задачи создаётся 2 </w:t>
-      </w:r>
-      <w:r>
-        <w:rPr>
-          <w:rFonts w:ascii="Times New Roman" w:hAnsi="Times New Roman" w:cs="Times New Roman"/>
-          <w:noProof/>
-          <w:lang w:val="en-US"/>
-        </w:rPr>
-        <w:t>pipe</w:t>
-      </w:r>
-      <w:r>
-        <w:rPr>
-          <w:rFonts w:ascii="Times New Roman" w:hAnsi="Times New Roman" w:cs="Times New Roman"/>
-          <w:noProof/>
-        </w:rPr>
-        <w:t>-а и 3 процесса</w:t>
+        <w:t xml:space="preserve">Для решения задачи создаётся </w:t>
+      </w:r>
+      <w:r>
+        <w:rPr>
+          <w:rFonts w:ascii="Times New Roman" w:hAnsi="Times New Roman" w:cs="Times New Roman"/>
+          <w:noProof/>
+        </w:rPr>
+        <w:t xml:space="preserve">(если не существуют) </w:t>
+      </w:r>
+      <w:r>
+        <w:rPr>
+          <w:rFonts w:ascii="Times New Roman" w:hAnsi="Times New Roman" w:cs="Times New Roman"/>
+          <w:noProof/>
+        </w:rPr>
+        <w:t xml:space="preserve">2 </w:t>
+      </w:r>
+      <w:r>
+        <w:rPr>
+          <w:rFonts w:ascii="Times New Roman" w:hAnsi="Times New Roman" w:cs="Times New Roman"/>
+          <w:noProof/>
+        </w:rPr>
+        <w:t xml:space="preserve">именованных </w:t>
+      </w:r>
+      <w:r>
+        <w:rPr>
+          <w:rFonts w:ascii="Times New Roman" w:hAnsi="Times New Roman" w:cs="Times New Roman"/>
+          <w:noProof/>
+          <w:lang w:val="en-US"/>
+        </w:rPr>
+        <w:t>fifo</w:t>
+      </w:r>
+      <w:r>
+        <w:rPr>
+          <w:rFonts w:ascii="Times New Roman" w:hAnsi="Times New Roman" w:cs="Times New Roman"/>
+          <w:noProof/>
+        </w:rPr>
+        <w:t xml:space="preserve"> </w:t>
+      </w:r>
+      <w:r>
+        <w:rPr>
+          <w:rFonts w:ascii="Times New Roman" w:hAnsi="Times New Roman" w:cs="Times New Roman"/>
+          <w:noProof/>
+        </w:rPr>
+        <w:t>канала</w:t>
+      </w:r>
+      <w:r>
+        <w:rPr>
+          <w:rFonts w:ascii="Times New Roman" w:hAnsi="Times New Roman" w:cs="Times New Roman"/>
+          <w:noProof/>
+        </w:rPr>
+        <w:t xml:space="preserve"> и 3 процесса</w:t>
       </w:r>
       <w:r>
         <w:rPr>
@@ -283,21 +346,14 @@
           <w:noProof/>
           <w:lang w:val="en-US"/>
         </w:rPr>
-        <w:t>pipe</w:t>
-      </w:r>
-      <w:r>
-        <w:rPr>
-          <w:rFonts w:ascii="Times New Roman" w:hAnsi="Times New Roman" w:cs="Times New Roman"/>
-          <w:noProof/>
-        </w:rPr>
-        <w:t>-</w:t>
-      </w:r>
-      <w:r>
-        <w:rPr>
-          <w:rFonts w:ascii="Times New Roman" w:hAnsi="Times New Roman" w:cs="Times New Roman"/>
-          <w:noProof/>
-        </w:rPr>
-        <w:t>у</w:t>
+        <w:t>fifo</w:t>
+      </w:r>
+      <w:r>
+        <w:rPr>
+          <w:rFonts w:ascii="Times New Roman" w:hAnsi="Times New Roman" w:cs="Times New Roman"/>
+          <w:noProof/>
+        </w:rPr>
+        <w:t xml:space="preserve"> каналу</w:t>
       </w:r>
     </w:p>
     <w:p>
@@ -317,21 +373,37 @@
           <w:rFonts w:ascii="Times New Roman" w:hAnsi="Times New Roman" w:cs="Times New Roman"/>
           <w:noProof/>
         </w:rPr>
-        <w:t>2-й д</w:t>
-      </w:r>
-      <w:r>
-        <w:rPr>
-          <w:rFonts w:ascii="Times New Roman" w:hAnsi="Times New Roman" w:cs="Times New Roman"/>
-          <w:noProof/>
-        </w:rPr>
-        <w:t>ля чтения данных из 1-</w:t>
-      </w:r>
-      <w:r>
-        <w:rPr>
-          <w:rFonts w:ascii="Times New Roman" w:hAnsi="Times New Roman" w:cs="Times New Roman"/>
-          <w:noProof/>
-        </w:rPr>
-        <w:t>ого</w:t>
+        <w:t xml:space="preserve">2-й для чтения данных из 1-ого </w:t>
+      </w:r>
+      <w:r>
+        <w:rPr>
+          <w:rFonts w:ascii="Times New Roman" w:hAnsi="Times New Roman" w:cs="Times New Roman"/>
+          <w:noProof/>
+          <w:lang w:val="en-US"/>
+        </w:rPr>
+        <w:t>fifo</w:t>
+      </w:r>
+      <w:r>
+        <w:rPr>
+          <w:rFonts w:ascii="Times New Roman" w:hAnsi="Times New Roman" w:cs="Times New Roman"/>
+          <w:noProof/>
+        </w:rPr>
+        <w:t xml:space="preserve"> канал</w:t>
+      </w:r>
+      <w:r>
+        <w:rPr>
+          <w:rFonts w:ascii="Times New Roman" w:hAnsi="Times New Roman" w:cs="Times New Roman"/>
+          <w:noProof/>
+        </w:rPr>
+        <w:t xml:space="preserve">а, их обработки и отправки 3-ому процессу по 2-ому </w:t>
+      </w:r>
+      <w:r>
+        <w:rPr>
+          <w:rFonts w:ascii="Times New Roman" w:hAnsi="Times New Roman" w:cs="Times New Roman"/>
+          <w:noProof/>
+          <w:lang w:val="en-US"/>
+        </w:rPr>
+        <w:t>fifo</w:t>
       </w:r>
       <w:r>
         <w:rPr>
@@ -344,45 +416,8 @@
         <w:rPr>
           <w:rFonts w:ascii="Times New Roman" w:hAnsi="Times New Roman" w:cs="Times New Roman"/>
           <w:noProof/>
-          <w:lang w:val="en-US"/>
-        </w:rPr>
-        <w:t>pipe</w:t>
-      </w:r>
-      <w:r>
-        <w:rPr>
-          <w:rFonts w:ascii="Times New Roman" w:hAnsi="Times New Roman" w:cs="Times New Roman"/>
-          <w:noProof/>
-        </w:rPr>
-        <w:t>-</w:t>
-      </w:r>
-      <w:r>
-        <w:rPr>
-          <w:rFonts w:ascii="Times New Roman" w:hAnsi="Times New Roman" w:cs="Times New Roman"/>
-          <w:noProof/>
-        </w:rPr>
-        <w:t xml:space="preserve">а, их обработки и отправки 3-ому процессу по 2-ому </w:t>
-      </w:r>
-      <w:r>
-        <w:rPr>
-          <w:rFonts w:ascii="Times New Roman" w:hAnsi="Times New Roman" w:cs="Times New Roman"/>
-          <w:noProof/>
-          <w:lang w:val="en-US"/>
-        </w:rPr>
-        <w:t>pipe</w:t>
-      </w:r>
-      <w:r>
-        <w:rPr>
-          <w:rFonts w:ascii="Times New Roman" w:hAnsi="Times New Roman" w:cs="Times New Roman"/>
-          <w:noProof/>
-        </w:rPr>
-        <w:t>-</w:t>
-      </w:r>
-      <w:r>
-        <w:rPr>
-          <w:rFonts w:ascii="Times New Roman" w:hAnsi="Times New Roman" w:cs="Times New Roman"/>
-          <w:noProof/>
-        </w:rPr>
-        <w:t>у</w:t>
+        </w:rPr>
+        <w:t xml:space="preserve"> каналу</w:t>
       </w:r>
     </w:p>
     <w:p>
@@ -402,50 +437,29 @@
           <w:rFonts w:ascii="Times New Roman" w:hAnsi="Times New Roman" w:cs="Times New Roman"/>
           <w:noProof/>
         </w:rPr>
-        <w:t xml:space="preserve">3-й для </w:t>
-      </w:r>
-      <w:r>
-        <w:rPr>
-          <w:rFonts w:ascii="Times New Roman" w:hAnsi="Times New Roman" w:cs="Times New Roman"/>
-          <w:noProof/>
-        </w:rPr>
-        <w:t xml:space="preserve">чтения данных из </w:t>
-      </w:r>
-      <w:r>
-        <w:rPr>
-          <w:rFonts w:ascii="Times New Roman" w:hAnsi="Times New Roman" w:cs="Times New Roman"/>
-          <w:noProof/>
-        </w:rPr>
-        <w:t>2</w:t>
-      </w:r>
-      <w:r>
-        <w:rPr>
-          <w:rFonts w:ascii="Times New Roman" w:hAnsi="Times New Roman" w:cs="Times New Roman"/>
-          <w:noProof/>
-        </w:rPr>
-        <w:t xml:space="preserve">-ого </w:t>
-      </w:r>
-      <w:r>
-        <w:rPr>
-          <w:rFonts w:ascii="Times New Roman" w:hAnsi="Times New Roman" w:cs="Times New Roman"/>
-          <w:noProof/>
-          <w:lang w:val="en-US"/>
-        </w:rPr>
-        <w:t>pipe</w:t>
-      </w:r>
-      <w:r>
-        <w:rPr>
-          <w:rFonts w:ascii="Times New Roman" w:hAnsi="Times New Roman" w:cs="Times New Roman"/>
-          <w:noProof/>
-        </w:rPr>
-        <w:t>-</w:t>
-      </w:r>
-      <w:r>
-        <w:rPr>
-          <w:rFonts w:ascii="Times New Roman" w:hAnsi="Times New Roman" w:cs="Times New Roman"/>
-          <w:noProof/>
-        </w:rPr>
-        <w:t>а</w:t>
+        <w:t xml:space="preserve">3-й для чтения данных из 2-ого </w:t>
+      </w:r>
+      <w:r>
+        <w:rPr>
+          <w:rFonts w:ascii="Times New Roman" w:hAnsi="Times New Roman" w:cs="Times New Roman"/>
+          <w:noProof/>
+          <w:lang w:val="en-US"/>
+        </w:rPr>
+        <w:t>fifo</w:t>
+      </w:r>
+      <w:r>
+        <w:rPr>
+          <w:rFonts w:ascii="Times New Roman" w:hAnsi="Times New Roman" w:cs="Times New Roman"/>
+          <w:noProof/>
+        </w:rPr>
+        <w:t xml:space="preserve"> </w:t>
+      </w:r>
+      <w:r>
+        <w:rPr>
+          <w:rFonts w:ascii="Times New Roman" w:hAnsi="Times New Roman" w:cs="Times New Roman"/>
+          <w:noProof/>
+        </w:rPr>
+        <w:t>канала</w:t>
       </w:r>
       <w:r>
         <w:rPr>
@@ -468,36 +482,144 @@
     <w:p>
       <w:pPr>
         <w:pStyle w:val="a7"/>
-        <w:ind w:left="1065"/>
-        <w:rPr>
-          <w:rFonts w:ascii="Times New Roman" w:hAnsi="Times New Roman" w:cs="Times New Roman"/>
-          <w:noProof/>
-        </w:rPr>
-      </w:pPr>
-      <w:r>
-        <w:rPr>
-          <w:rFonts w:ascii="Times New Roman" w:hAnsi="Times New Roman" w:cs="Times New Roman"/>
-          <w:noProof/>
-        </w:rPr>
-        <w:t>Пример формата входных аргументов</w:t>
-      </w:r>
-      <w:r>
-        <w:rPr>
-          <w:rFonts w:ascii="Times New Roman" w:hAnsi="Times New Roman" w:cs="Times New Roman"/>
-          <w:noProof/>
-        </w:rPr>
-        <w:t xml:space="preserve"> (</w:t>
-      </w:r>
-      <w:r>
-        <w:rPr>
-          <w:rFonts w:ascii="Times New Roman" w:hAnsi="Times New Roman" w:cs="Times New Roman"/>
-          <w:noProof/>
-        </w:rPr>
-        <w:t>подобное сообщение выводится при неверном формате входных данных)</w:t>
+        <w:ind w:left="708"/>
+        <w:rPr>
+          <w:rFonts w:ascii="Times New Roman" w:hAnsi="Times New Roman" w:cs="Times New Roman"/>
+          <w:noProof/>
+        </w:rPr>
+      </w:pPr>
+      <w:r>
+        <w:rPr>
+          <w:rFonts w:ascii="Times New Roman" w:hAnsi="Times New Roman" w:cs="Times New Roman"/>
+          <w:noProof/>
+        </w:rPr>
+        <w:t xml:space="preserve">Имена для </w:t>
+      </w:r>
+      <w:r>
+        <w:rPr>
+          <w:rFonts w:ascii="Times New Roman" w:hAnsi="Times New Roman" w:cs="Times New Roman"/>
+          <w:noProof/>
+          <w:lang w:val="en-US"/>
+        </w:rPr>
+        <w:t>fifo</w:t>
+      </w:r>
+      <w:r>
+        <w:rPr>
+          <w:rFonts w:ascii="Times New Roman" w:hAnsi="Times New Roman" w:cs="Times New Roman"/>
+          <w:noProof/>
+        </w:rPr>
+        <w:t xml:space="preserve"> каналов заданы константами и доступны всем 3 процессам</w:t>
+      </w:r>
+      <w:r>
+        <w:rPr>
+          <w:rFonts w:ascii="Times New Roman" w:hAnsi="Times New Roman" w:cs="Times New Roman"/>
+          <w:noProof/>
+        </w:rPr>
+        <w:t>:</w:t>
       </w:r>
     </w:p>
     <w:p>
       <w:pPr>
+        <w:pStyle w:val="a7"/>
+        <w:ind w:left="708"/>
+        <w:rPr>
+          <w:rFonts w:ascii="Times New Roman" w:hAnsi="Times New Roman" w:cs="Times New Roman"/>
+          <w:noProof/>
+          <w:lang w:val="en-US"/>
+        </w:rPr>
+      </w:pPr>
+      <w:r>
+        <w:rPr>
+          <w:noProof/>
+        </w:rPr>
+        <w:drawing>
+          <wp:inline distT="0" distB="0" distL="0" distR="0" wp14:anchorId="6E93E8DE" wp14:editId="3B598B0E">
+            <wp:extent cx="5723809" cy="447619"/>
+            <wp:effectExtent l="0" t="0" r="0" b="0"/>
+            <wp:docPr id="526214543" name="Рисунок 1"/>
+            <wp:cNvGraphicFramePr>
+              <a:graphicFrameLocks xmlns:a="http://schemas.openxmlformats.org/drawingml/2006/main" noChangeAspect="1"/>
+            </wp:cNvGraphicFramePr>
+            <a:graphic xmlns:a="http://schemas.openxmlformats.org/drawingml/2006/main">
+              <a:graphicData uri="http://schemas.openxmlformats.org/drawingml/2006/picture">
+                <pic:pic xmlns:pic="http://schemas.openxmlformats.org/drawingml/2006/picture">
+                  <pic:nvPicPr>
+                    <pic:cNvPr id="526214543" name=""/>
+                    <pic:cNvPicPr/>
+                  </pic:nvPicPr>
+                  <pic:blipFill>
+                    <a:blip r:embed="rId6"/>
+                    <a:stretch>
+                      <a:fillRect/>
+                    </a:stretch>
+                  </pic:blipFill>
+                  <pic:spPr>
+                    <a:xfrm>
+                      <a:off x="0" y="0"/>
+                      <a:ext cx="5723809" cy="447619"/>
+                    </a:xfrm>
+                    <a:prstGeom prst="rect">
+                      <a:avLst/>
+                    </a:prstGeom>
+                  </pic:spPr>
+                </pic:pic>
+              </a:graphicData>
+            </a:graphic>
+          </wp:inline>
+        </w:drawing>
+      </w:r>
+    </w:p>
+    <w:p>
+      <w:pPr>
+        <w:pStyle w:val="a7"/>
+        <w:ind w:left="708"/>
+        <w:rPr>
+          <w:rFonts w:ascii="Times New Roman" w:hAnsi="Times New Roman" w:cs="Times New Roman"/>
+          <w:noProof/>
+        </w:rPr>
+      </w:pPr>
+      <w:r>
+        <w:rPr>
+          <w:rFonts w:ascii="Times New Roman" w:hAnsi="Times New Roman" w:cs="Times New Roman"/>
+          <w:noProof/>
+        </w:rPr>
+        <w:br/>
+      </w:r>
+    </w:p>
+    <w:p>
+      <w:pPr>
+        <w:pStyle w:val="a7"/>
+        <w:ind w:left="1065"/>
+        <w:rPr>
+          <w:rFonts w:ascii="Times New Roman" w:hAnsi="Times New Roman" w:cs="Times New Roman"/>
+          <w:noProof/>
+        </w:rPr>
+      </w:pPr>
+      <w:r>
+        <w:rPr>
+          <w:rFonts w:ascii="Times New Roman" w:hAnsi="Times New Roman" w:cs="Times New Roman"/>
+          <w:noProof/>
+        </w:rPr>
+        <w:t>Пример формата входных аргументов</w:t>
+      </w:r>
+      <w:r>
+        <w:rPr>
+          <w:rFonts w:ascii="Times New Roman" w:hAnsi="Times New Roman" w:cs="Times New Roman"/>
+          <w:noProof/>
+        </w:rPr>
+        <w:t xml:space="preserve"> (</w:t>
+      </w:r>
+      <w:r>
+        <w:rPr>
+          <w:rFonts w:ascii="Times New Roman" w:hAnsi="Times New Roman" w:cs="Times New Roman"/>
+          <w:noProof/>
+        </w:rPr>
+        <w:t>подобное сообщение выводится при неверном формате входных данных)</w:t>
+      </w:r>
+    </w:p>
+    <w:p>
+      <w:pPr>
+        <w:ind w:firstLine="708"/>
         <w:rPr>
           <w:rFonts w:ascii="Times New Roman" w:hAnsi="Times New Roman" w:cs="Times New Roman"/>
           <w:noProof/>
@@ -523,7 +645,7 @@
                     <pic:cNvPicPr/>
                   </pic:nvPicPr>
                   <pic:blipFill>
-                    <a:blip r:embed="rId6"/>
+                    <a:blip r:embed="rId7"/>
                     <a:stretch>
                       <a:fillRect/>
                     </a:stretch>
@@ -554,6 +676,7 @@
     </w:p>
     <w:p>
       <w:pPr>
+        <w:ind w:left="708"/>
         <w:rPr>
           <w:rFonts w:ascii="Times New Roman" w:hAnsi="Times New Roman" w:cs="Times New Roman"/>
           <w:noProof/>
@@ -584,6 +707,7 @@
     </w:p>
     <w:p>
       <w:pPr>
+        <w:ind w:left="708"/>
         <w:rPr>
           <w:rFonts w:ascii="Times New Roman" w:hAnsi="Times New Roman" w:cs="Times New Roman"/>
           <w:noProof/>
@@ -612,23 +736,7 @@
           <w:noProof/>
           <w:lang w:val="en-US"/>
         </w:rPr>
-        <w:t>tests/in</w:t>
-      </w:r>
-      <w:r>
-        <w:rPr>
-          <w:rFonts w:ascii="Times New Roman" w:hAnsi="Times New Roman" w:cs="Times New Roman"/>
-          <w:noProof/>
-          <w:lang w:val="en-US"/>
-        </w:rPr>
-        <w:t>2</w:t>
-      </w:r>
-      <w:r>
-        <w:rPr>
-          <w:rFonts w:ascii="Times New Roman" w:hAnsi="Times New Roman" w:cs="Times New Roman"/>
-          <w:noProof/>
-          <w:lang w:val="en-US"/>
-        </w:rPr>
-        <w:t>.txt</w:t>
+        <w:t>tests/in2.txt</w:t>
       </w:r>
       <w:r>
         <w:rPr>
@@ -644,23 +752,7 @@
           <w:noProof/>
           <w:lang w:val="en-US"/>
         </w:rPr>
-        <w:t>tests/in</w:t>
-      </w:r>
-      <w:r>
-        <w:rPr>
-          <w:rFonts w:ascii="Times New Roman" w:hAnsi="Times New Roman" w:cs="Times New Roman"/>
-          <w:noProof/>
-          <w:lang w:val="en-US"/>
-        </w:rPr>
-        <w:t>3</w:t>
-      </w:r>
-      <w:r>
-        <w:rPr>
-          <w:rFonts w:ascii="Times New Roman" w:hAnsi="Times New Roman" w:cs="Times New Roman"/>
-          <w:noProof/>
-          <w:lang w:val="en-US"/>
-        </w:rPr>
-        <w:t>.txt</w:t>
+        <w:t>tests/in3.txt</w:t>
       </w:r>
       <w:r>
         <w:rPr>
@@ -676,23 +768,7 @@
           <w:noProof/>
           <w:lang w:val="en-US"/>
         </w:rPr>
-        <w:t>tests/in</w:t>
-      </w:r>
-      <w:r>
-        <w:rPr>
-          <w:rFonts w:ascii="Times New Roman" w:hAnsi="Times New Roman" w:cs="Times New Roman"/>
-          <w:noProof/>
-          <w:lang w:val="en-US"/>
-        </w:rPr>
-        <w:t>4</w:t>
-      </w:r>
-      <w:r>
-        <w:rPr>
-          <w:rFonts w:ascii="Times New Roman" w:hAnsi="Times New Roman" w:cs="Times New Roman"/>
-          <w:noProof/>
-          <w:lang w:val="en-US"/>
-        </w:rPr>
-        <w:t>.txt</w:t>
+        <w:t>tests/in4.txt</w:t>
       </w:r>
       <w:r>
         <w:rPr>
@@ -708,27 +784,12 @@
           <w:noProof/>
           <w:lang w:val="en-US"/>
         </w:rPr>
-        <w:t>tests/in</w:t>
-      </w:r>
-      <w:r>
-        <w:rPr>
-          <w:rFonts w:ascii="Times New Roman" w:hAnsi="Times New Roman" w:cs="Times New Roman"/>
-          <w:noProof/>
-          <w:lang w:val="en-US"/>
-        </w:rPr>
-        <w:t>5</w:t>
-      </w:r>
-      <w:r>
-        <w:rPr>
-          <w:rFonts w:ascii="Times New Roman" w:hAnsi="Times New Roman" w:cs="Times New Roman"/>
-          <w:noProof/>
-          <w:lang w:val="en-US"/>
-        </w:rPr>
-        <w:t>.txt</w:t>
+        <w:t>tests/in5.txt</w:t>
       </w:r>
     </w:p>
     <w:p>
       <w:pPr>
+        <w:ind w:left="708"/>
         <w:rPr>
           <w:rFonts w:ascii="Times New Roman" w:hAnsi="Times New Roman" w:cs="Times New Roman"/>
           <w:noProof/>
@@ -836,6 +897,7 @@
     </w:p>
     <w:p>
       <w:pPr>
+        <w:ind w:left="708"/>
         <w:rPr>
           <w:rFonts w:ascii="Times New Roman" w:hAnsi="Times New Roman" w:cs="Times New Roman"/>
           <w:noProof/>
@@ -917,28 +979,41 @@
     </w:p>
     <w:p>
       <w:pPr>
-        <w:rPr>
-          <w:rFonts w:ascii="Times New Roman" w:hAnsi="Times New Roman" w:cs="Times New Roman"/>
-          <w:noProof/>
-        </w:rPr>
-      </w:pPr>
-      <w:r>
-        <w:rPr>
-          <w:rFonts w:ascii="Times New Roman" w:hAnsi="Times New Roman" w:cs="Times New Roman"/>
-          <w:noProof/>
-        </w:rPr>
-        <w:t>Результаты были записаны в файлы</w:t>
-      </w:r>
-      <w:r>
-        <w:rPr>
-          <w:rFonts w:ascii="Times New Roman" w:hAnsi="Times New Roman" w:cs="Times New Roman"/>
-          <w:noProof/>
-        </w:rPr>
-        <w:t>:</w:t>
-      </w:r>
+        <w:ind w:left="708"/>
+        <w:rPr>
+          <w:rFonts w:ascii="Times New Roman" w:hAnsi="Times New Roman" w:cs="Times New Roman"/>
+          <w:noProof/>
+          <w:lang w:val="en-US"/>
+        </w:rPr>
+      </w:pPr>
     </w:p>
     <w:p>
       <w:pPr>
+        <w:ind w:left="708"/>
+        <w:rPr>
+          <w:rFonts w:ascii="Times New Roman" w:hAnsi="Times New Roman" w:cs="Times New Roman"/>
+          <w:noProof/>
+        </w:rPr>
+      </w:pPr>
+      <w:r>
+        <w:rPr>
+          <w:rFonts w:ascii="Times New Roman" w:hAnsi="Times New Roman" w:cs="Times New Roman"/>
+          <w:noProof/>
+        </w:rPr>
+        <w:lastRenderedPageBreak/>
+        <w:t>Результаты были записаны в файлы</w:t>
+      </w:r>
+      <w:r>
+        <w:rPr>
+          <w:rFonts w:ascii="Times New Roman" w:hAnsi="Times New Roman" w:cs="Times New Roman"/>
+          <w:noProof/>
+        </w:rPr>
+        <w:t>:</w:t>
+      </w:r>
+    </w:p>
+    <w:p>
+      <w:pPr>
+        <w:ind w:left="708"/>
         <w:rPr>
           <w:rFonts w:ascii="Times New Roman" w:hAnsi="Times New Roman" w:cs="Times New Roman"/>
           <w:noProof/>

</xml_diff>